<commit_message>
fix: perbaiki reset angsuran saat ubah cara bayar
</commit_message>
<xml_diff>
--- a/public/templates/PPJB_CASH_TEMPLATE.docx
+++ b/public/templates/PPJB_CASH_TEMPLATE.docx
@@ -1063,8 +1063,8 @@
         <w:rPr>
           <w:rFonts w:asciiTheme="majorHAnsi" w:eastAsia="Arial" w:hAnsiTheme="majorHAnsi" w:cs="Tahoma"/>
           <w:b/>
-          <w:sz w:val="20"/>
-          <w:szCs w:val="20"/>
+          <w:sz w:val="18"/>
+          <w:szCs w:val="18"/>
         </w:rPr>
       </w:pPr>
       <w:r>
@@ -5843,13 +5843,14 @@
         <w:tblStyle w:val="TableGrid"/>
         <w:tblW w:w="9416" w:type="dxa"/>
         <w:tblInd w:w="360" w:type="dxa"/>
+        <w:tblLayout w:type="fixed"/>
         <w:tblLook w:val="04A0" w:firstRow="1" w:lastRow="0" w:firstColumn="1" w:lastColumn="0" w:noHBand="0" w:noVBand="1"/>
       </w:tblPr>
       <w:tblGrid>
-        <w:gridCol w:w="1890"/>
-        <w:gridCol w:w="2768"/>
-        <w:gridCol w:w="2420"/>
-        <w:gridCol w:w="2426"/>
+        <w:gridCol w:w="769"/>
+        <w:gridCol w:w="3889"/>
+        <w:gridCol w:w="1640"/>
+        <w:gridCol w:w="3118"/>
       </w:tblGrid>
       <w:tr>
         <w:tc>
@@ -5884,7 +5885,7 @@
         </w:tc>
         <w:tc>
           <w:tcPr>
-            <w:tcW w:w="2694" w:type="dxa"/>
+            <w:tcW w:w="3889" w:type="dxa"/>
             <w:shd w:val="clear" w:color="auto" w:fill="FFCE3C"/>
           </w:tcPr>
           <w:p>
@@ -5914,7 +5915,7 @@
         </w:tc>
         <w:tc>
           <w:tcPr>
-            <w:tcW w:w="2835" w:type="dxa"/>
+            <w:tcW w:w="1640" w:type="dxa"/>
             <w:shd w:val="clear" w:color="auto" w:fill="FFCE3C"/>
           </w:tcPr>
           <w:p>
@@ -6019,7 +6020,7 @@
         </w:tc>
         <w:tc>
           <w:tcPr>
-            <w:tcW w:w="2694" w:type="dxa"/>
+            <w:tcW w:w="3889" w:type="dxa"/>
           </w:tcPr>
           <w:p>
             <w:pPr>
@@ -6046,7 +6047,7 @@
         </w:tc>
         <w:tc>
           <w:tcPr>
-            <w:tcW w:w="2835" w:type="dxa"/>
+            <w:tcW w:w="1640" w:type="dxa"/>
           </w:tcPr>
           <w:p>
             <w:pPr>
@@ -6513,7 +6514,6 @@
           <w:sz w:val="20"/>
           <w:szCs w:val="20"/>
         </w:rPr>
-        <w:lastRenderedPageBreak/>
         <w:t xml:space="preserve">PASAL </w:t>
       </w:r>
       <w:r>

</xml_diff>